<commit_message>
Lab_2 assembler + c# fix
</commit_message>
<xml_diff>
--- a/Assembler/Lab_2/ЩировПД_КПрог_Лаб2.docx
+++ b/Assembler/Lab_2/ЩировПД_КПрог_Лаб2.docx
@@ -226,7 +226,13 @@
         <w:t xml:space="preserve"> </w:t>
       </w:r>
       <w:r>
-        <w:t>№1 на тему:</w:t>
+        <w:t>№</w:t>
+      </w:r>
+      <w:r>
+        <w:t>2</w:t>
+      </w:r>
+      <w:r>
+        <w:t xml:space="preserve"> на тему:</w:t>
       </w:r>
     </w:p>
     <w:p>
@@ -249,59 +255,14 @@
     <w:p>
       <w:pPr>
         <w:pStyle w:val="a3"/>
-        <w:ind w:left="923" w:right="652"/>
         <w:jc w:val="center"/>
-      </w:pPr>
-      <w:r>
-        <w:t>МЕТОДЫ</w:t>
-      </w:r>
-      <w:r>
-        <w:rPr>
-          <w:spacing w:val="-12"/>
-        </w:rPr>
-        <w:t xml:space="preserve"> </w:t>
-      </w:r>
-      <w:r>
-        <w:t>АДРЕСАЦИИ.</w:t>
-      </w:r>
-      <w:r>
-        <w:rPr>
-          <w:spacing w:val="-10"/>
-        </w:rPr>
-        <w:t xml:space="preserve"> </w:t>
-      </w:r>
-      <w:r>
-        <w:t>КОМАНДЫ</w:t>
-      </w:r>
-      <w:r>
-        <w:rPr>
-          <w:spacing w:val="-8"/>
-        </w:rPr>
-        <w:t xml:space="preserve"> </w:t>
-      </w:r>
-      <w:r>
-        <w:t>ПЕРЕСЫЛКИ</w:t>
-      </w:r>
-      <w:r>
-        <w:rPr>
-          <w:spacing w:val="-10"/>
-        </w:rPr>
-        <w:t xml:space="preserve"> </w:t>
-      </w:r>
-      <w:r>
-        <w:rPr>
-          <w:spacing w:val="-2"/>
-        </w:rPr>
-        <w:t>ДАННЫХ</w:t>
-      </w:r>
-    </w:p>
-    <w:p>
-      <w:pPr>
-        <w:pStyle w:val="a3"/>
         <w:rPr>
           <w:sz w:val="30"/>
         </w:rPr>
       </w:pPr>
+      <w:r>
+        <w:t>АРИФМЕТИЧЕСКИЕ КОМАНДЫ</w:t>
+      </w:r>
     </w:p>
     <w:p>
       <w:pPr>
@@ -524,6 +485,11 @@
     <w:p>
       <w:pPr>
         <w:pStyle w:val="a3"/>
+      </w:pPr>
+    </w:p>
+    <w:p>
+      <w:pPr>
+        <w:pStyle w:val="a3"/>
         <w:jc w:val="center"/>
         <w:rPr>
           <w:spacing w:val="-4"/>
@@ -734,20 +700,29 @@
       <w:pPr>
         <w:pStyle w:val="a3"/>
         <w:spacing w:before="182" w:line="257" w:lineRule="auto"/>
+        <w:rPr>
+          <w:lang w:val="en-US"/>
+        </w:rPr>
       </w:pPr>
       <w:proofErr w:type="spellStart"/>
       <w:r>
         <w:rPr>
           <w:lang w:val="en-US"/>
         </w:rPr>
-        <w:t>ldaa</w:t>
+        <w:t>ldx</w:t>
       </w:r>
       <w:proofErr w:type="spellEnd"/>
       <w:r>
-        <w:t xml:space="preserve"> #$10</w:t>
-      </w:r>
-      <w:r>
-        <w:t xml:space="preserve"> //загружаем значение в регистр А</w:t>
+        <w:t xml:space="preserve"> #100 //</w:t>
+      </w:r>
+      <w:r>
+        <w:t xml:space="preserve">присваиваем значение регистру </w:t>
+      </w:r>
+      <w:r>
+        <w:rPr>
+          <w:lang w:val="en-US"/>
+        </w:rPr>
+        <w:t>X</w:t>
       </w:r>
     </w:p>
     <w:p>
@@ -760,69 +735,319 @@
         <w:rPr>
           <w:lang w:val="en-US"/>
         </w:rPr>
-        <w:t>ldab</w:t>
+        <w:t>ldy</w:t>
       </w:r>
       <w:proofErr w:type="spellEnd"/>
       <w:r>
-        <w:t xml:space="preserve"> #$20</w:t>
-      </w:r>
-      <w:r>
-        <w:t xml:space="preserve"> </w:t>
-      </w:r>
-      <w:r>
-        <w:t xml:space="preserve">//загружаем значение в регистр </w:t>
-      </w:r>
-      <w:r>
-        <w:t>В</w:t>
-      </w:r>
-    </w:p>
-    <w:p>
-      <w:pPr>
-        <w:pStyle w:val="a3"/>
-        <w:spacing w:before="182" w:line="257" w:lineRule="auto"/>
+        <w:t xml:space="preserve"> #100 //</w:t>
+      </w:r>
+      <w:r>
+        <w:t xml:space="preserve">присваиваем значение регистру </w:t>
+      </w:r>
+      <w:r>
+        <w:rPr>
+          <w:lang w:val="en-US"/>
+        </w:rPr>
+        <w:t>Y</w:t>
+      </w:r>
+    </w:p>
+    <w:p>
+      <w:pPr>
+        <w:pStyle w:val="a3"/>
+        <w:spacing w:before="182" w:line="257" w:lineRule="auto"/>
+        <w:rPr>
+          <w:lang w:val="en-US"/>
+        </w:rPr>
       </w:pPr>
       <w:proofErr w:type="spellStart"/>
       <w:r>
         <w:rPr>
           <w:lang w:val="en-US"/>
         </w:rPr>
+        <w:t>ldd</w:t>
+      </w:r>
+      <w:proofErr w:type="spellEnd"/>
+      <w:r>
+        <w:t xml:space="preserve"> #100 //</w:t>
+      </w:r>
+      <w:r>
+        <w:t xml:space="preserve">присваиваем значение регистру </w:t>
+      </w:r>
+      <w:r>
+        <w:rPr>
+          <w:lang w:val="en-US"/>
+        </w:rPr>
+        <w:t>D</w:t>
+      </w:r>
+    </w:p>
+    <w:p>
+      <w:pPr>
+        <w:pStyle w:val="a3"/>
+        <w:spacing w:before="182" w:line="257" w:lineRule="auto"/>
+      </w:pPr>
+      <w:proofErr w:type="spellStart"/>
+      <w:r>
+        <w:rPr>
+          <w:lang w:val="en-US"/>
+        </w:rPr>
+        <w:t>pshx</w:t>
+      </w:r>
+      <w:proofErr w:type="spellEnd"/>
+      <w:r>
+        <w:t xml:space="preserve"> //</w:t>
+      </w:r>
+      <w:r>
+        <w:t xml:space="preserve">заносим значение регистра в </w:t>
+      </w:r>
+      <w:proofErr w:type="spellStart"/>
+      <w:r>
+        <w:t>стэк</w:t>
+      </w:r>
+      <w:proofErr w:type="spellEnd"/>
+    </w:p>
+    <w:p>
+      <w:pPr>
+        <w:pStyle w:val="a3"/>
+        <w:spacing w:before="182" w:line="257" w:lineRule="auto"/>
+      </w:pPr>
+      <w:proofErr w:type="spellStart"/>
+      <w:r>
+        <w:rPr>
+          <w:lang w:val="en-US"/>
+        </w:rPr>
         <w:t>ldx</w:t>
       </w:r>
       <w:proofErr w:type="spellEnd"/>
       <w:r>
-        <w:t xml:space="preserve"> #$2345</w:t>
-      </w:r>
-      <w:r>
-        <w:t xml:space="preserve"> </w:t>
-      </w:r>
-      <w:r>
-        <w:t xml:space="preserve">//загружаем значение в регистр </w:t>
-      </w:r>
-      <w:r>
-        <w:t>Х</w:t>
-      </w:r>
-    </w:p>
-    <w:p>
-      <w:pPr>
-        <w:pStyle w:val="a3"/>
-        <w:spacing w:before="182" w:line="257" w:lineRule="auto"/>
+        <w:t xml:space="preserve"> #0 //</w:t>
+      </w:r>
+      <w:r>
+        <w:t>создаем контейнер с результатом и присваиваем ему ноль</w:t>
+      </w:r>
+    </w:p>
+    <w:p>
+      <w:pPr>
+        <w:pStyle w:val="a3"/>
+        <w:spacing w:before="182" w:line="257" w:lineRule="auto"/>
+        <w:rPr>
+          <w:lang w:val="en-US"/>
+        </w:rPr>
       </w:pPr>
       <w:proofErr w:type="spellStart"/>
       <w:r>
         <w:rPr>
           <w:lang w:val="en-US"/>
         </w:rPr>
-        <w:t>ldy</w:t>
+        <w:t>abx</w:t>
       </w:r>
       <w:proofErr w:type="spellEnd"/>
       <w:r>
-        <w:t xml:space="preserve"> #$1234</w:t>
-      </w:r>
-      <w:r>
-        <w:t xml:space="preserve"> </w:t>
-      </w:r>
-      <w:r>
-        <w:t xml:space="preserve">//загружаем значение в регистр </w:t>
+        <w:t xml:space="preserve"> //</w:t>
+      </w:r>
+      <w:r>
+        <w:t xml:space="preserve">прибавляем к результату регистр </w:t>
+      </w:r>
+      <w:r>
+        <w:rPr>
+          <w:lang w:val="en-US"/>
+        </w:rPr>
+        <w:t>B</w:t>
+      </w:r>
+    </w:p>
+    <w:p>
+      <w:pPr>
+        <w:pStyle w:val="a3"/>
+        <w:spacing w:before="182" w:line="257" w:lineRule="auto"/>
+      </w:pPr>
+      <w:r>
+        <w:rPr>
+          <w:lang w:val="en-US"/>
+        </w:rPr>
+        <w:t>tab</w:t>
+      </w:r>
+      <w:r>
+        <w:t xml:space="preserve"> //</w:t>
+      </w:r>
+      <w:r>
+        <w:t>переносим регистр А в регистр В</w:t>
+      </w:r>
+    </w:p>
+    <w:p>
+      <w:pPr>
+        <w:pStyle w:val="a3"/>
+        <w:spacing w:before="182" w:line="257" w:lineRule="auto"/>
+      </w:pPr>
+      <w:proofErr w:type="spellStart"/>
+      <w:r>
+        <w:rPr>
+          <w:lang w:val="en-US"/>
+        </w:rPr>
+        <w:t>abx</w:t>
+      </w:r>
+      <w:proofErr w:type="spellEnd"/>
+      <w:r>
+        <w:t xml:space="preserve"> //</w:t>
+      </w:r>
+      <w:r>
+        <w:t xml:space="preserve">добавляем значение регистра </w:t>
+      </w:r>
+      <w:r>
+        <w:rPr>
+          <w:lang w:val="en-US"/>
+        </w:rPr>
+        <w:t>B</w:t>
+      </w:r>
+      <w:r>
+        <w:t xml:space="preserve"> к результату</w:t>
+      </w:r>
+    </w:p>
+    <w:p>
+      <w:pPr>
+        <w:pStyle w:val="a3"/>
+        <w:spacing w:before="182" w:line="257" w:lineRule="auto"/>
+      </w:pPr>
+      <w:r>
+        <w:rPr>
+          <w:lang w:val="en-US"/>
+        </w:rPr>
+        <w:t>pula</w:t>
+      </w:r>
+      <w:r>
+        <w:t xml:space="preserve"> //</w:t>
+      </w:r>
+      <w:r>
+        <w:t xml:space="preserve">переносим из стека в регистр </w:t>
+      </w:r>
+      <w:r>
+        <w:rPr>
+          <w:lang w:val="en-US"/>
+        </w:rPr>
+        <w:t>A</w:t>
+      </w:r>
+      <w:r>
+        <w:t xml:space="preserve"> </w:t>
+      </w:r>
+      <w:r>
+        <w:t>старший байт изначального регистра Х</w:t>
+      </w:r>
+    </w:p>
+    <w:p>
+      <w:pPr>
+        <w:pStyle w:val="a3"/>
+        <w:spacing w:before="182" w:line="257" w:lineRule="auto"/>
+      </w:pPr>
+      <w:proofErr w:type="spellStart"/>
+      <w:r>
+        <w:rPr>
+          <w:lang w:val="en-US"/>
+        </w:rPr>
+        <w:t>pulb</w:t>
+      </w:r>
+      <w:proofErr w:type="spellEnd"/>
+      <w:r>
+        <w:t xml:space="preserve"> //</w:t>
+      </w:r>
+      <w:r>
+        <w:t>переносим из стека в регистр</w:t>
+      </w:r>
+      <w:r>
+        <w:t xml:space="preserve"> </w:t>
+      </w:r>
+      <w:r>
+        <w:rPr>
+          <w:lang w:val="en-US"/>
+        </w:rPr>
+        <w:t>B</w:t>
+      </w:r>
+      <w:r>
+        <w:t xml:space="preserve"> </w:t>
+      </w:r>
+      <w:r>
+        <w:t xml:space="preserve">младший </w:t>
+      </w:r>
+      <w:r>
+        <w:t>байт изначального регистра Х</w:t>
+      </w:r>
+    </w:p>
+    <w:p>
+      <w:pPr>
+        <w:pStyle w:val="a3"/>
+        <w:spacing w:before="182" w:line="257" w:lineRule="auto"/>
+      </w:pPr>
+      <w:proofErr w:type="spellStart"/>
+      <w:r>
+        <w:rPr>
+          <w:lang w:val="en-US"/>
+        </w:rPr>
+        <w:t>abx</w:t>
+      </w:r>
+      <w:proofErr w:type="spellEnd"/>
+      <w:r>
+        <w:t xml:space="preserve"> //</w:t>
+      </w:r>
+      <w:r>
+        <w:t>прибавляем к результату значение регистра В</w:t>
+      </w:r>
+    </w:p>
+    <w:p>
+      <w:pPr>
+        <w:pStyle w:val="a3"/>
+        <w:spacing w:before="182" w:line="257" w:lineRule="auto"/>
+      </w:pPr>
+      <w:r>
+        <w:rPr>
+          <w:lang w:val="en-US"/>
+        </w:rPr>
+        <w:t>tab</w:t>
+      </w:r>
+      <w:r>
+        <w:t xml:space="preserve"> //</w:t>
+      </w:r>
+      <w:r>
+        <w:t>переносим регистр А в регистр В</w:t>
+      </w:r>
+    </w:p>
+    <w:p>
+      <w:pPr>
+        <w:pStyle w:val="a3"/>
+        <w:spacing w:before="182" w:line="257" w:lineRule="auto"/>
+      </w:pPr>
+      <w:proofErr w:type="spellStart"/>
+      <w:r>
+        <w:rPr>
+          <w:lang w:val="en-US"/>
+        </w:rPr>
+        <w:t>abx</w:t>
+      </w:r>
+      <w:proofErr w:type="spellEnd"/>
+      <w:r>
+        <w:t xml:space="preserve"> //</w:t>
+      </w:r>
+      <w:r>
+        <w:t>прибавляем к результату значение регистра В</w:t>
+      </w:r>
+    </w:p>
+    <w:p>
+      <w:pPr>
+        <w:pStyle w:val="a3"/>
+        <w:spacing w:before="182" w:line="257" w:lineRule="auto"/>
+        <w:rPr>
+          <w:lang w:val="en-US"/>
+        </w:rPr>
+      </w:pPr>
+      <w:proofErr w:type="spellStart"/>
+      <w:r>
+        <w:rPr>
+          <w:lang w:val="en-US"/>
+        </w:rPr>
+        <w:t>xgdy</w:t>
+      </w:r>
+      <w:proofErr w:type="spellEnd"/>
+      <w:r>
+        <w:t xml:space="preserve"> //</w:t>
+      </w:r>
+      <w:r>
+        <w:t xml:space="preserve">переносим регистр </w:t>
       </w:r>
       <w:r>
         <w:rPr>
@@ -830,20 +1055,14 @@
         </w:rPr>
         <w:t>Y</w:t>
       </w:r>
-    </w:p>
-    <w:p>
-      <w:pPr>
-        <w:pStyle w:val="a3"/>
-        <w:spacing w:before="182" w:line="257" w:lineRule="auto"/>
-      </w:pPr>
-      <w:r>
-        <w:rPr>
-          <w:lang w:val="en-US"/>
-        </w:rPr>
-        <w:t>aba</w:t>
-      </w:r>
-      <w:r>
-        <w:t xml:space="preserve"> //складываем регистры А и В</w:t>
+      <w:r>
+        <w:t xml:space="preserve"> в регистр </w:t>
+      </w:r>
+      <w:r>
+        <w:rPr>
+          <w:lang w:val="en-US"/>
+        </w:rPr>
+        <w:t>D</w:t>
       </w:r>
     </w:p>
     <w:p>
@@ -856,109 +1075,37 @@
         <w:rPr>
           <w:lang w:val="en-US"/>
         </w:rPr>
-        <w:t>psha</w:t>
+        <w:t>abx</w:t>
       </w:r>
       <w:proofErr w:type="spellEnd"/>
       <w:r>
-        <w:t xml:space="preserve"> </w:t>
-      </w:r>
-      <w:r>
-        <w:t>//</w:t>
-      </w:r>
-      <w:r>
-        <w:t xml:space="preserve">сохраняем вычисленное значение в </w:t>
+        <w:t xml:space="preserve"> //</w:t>
+      </w:r>
+      <w:r>
+        <w:t xml:space="preserve">последовательно прибавляем к результату значение </w:t>
       </w:r>
       <w:proofErr w:type="spellStart"/>
       <w:r>
-        <w:t>стэке</w:t>
+        <w:t>младщего</w:t>
       </w:r>
       <w:proofErr w:type="spellEnd"/>
-    </w:p>
-    <w:p>
-      <w:pPr>
-        <w:pStyle w:val="a3"/>
-        <w:spacing w:before="182" w:line="257" w:lineRule="auto"/>
-        <w:rPr>
-          <w:lang w:val="en-US"/>
-        </w:rPr>
-      </w:pPr>
-      <w:proofErr w:type="spellStart"/>
-      <w:r>
-        <w:rPr>
-          <w:lang w:val="en-US"/>
-        </w:rPr>
-        <w:t>xgdx</w:t>
-      </w:r>
-      <w:proofErr w:type="spellEnd"/>
-      <w:r>
-        <w:t xml:space="preserve"> //меняем местами регистры </w:t>
-      </w:r>
-      <w:r>
-        <w:rPr>
-          <w:lang w:val="en-US"/>
-        </w:rPr>
-        <w:t>D</w:t>
-      </w:r>
-      <w:r>
-        <w:t xml:space="preserve"> </w:t>
-      </w:r>
-      <w:r>
-        <w:t xml:space="preserve">и </w:t>
-      </w:r>
-      <w:r>
-        <w:rPr>
-          <w:lang w:val="en-US"/>
-        </w:rPr>
-        <w:t>X</w:t>
-      </w:r>
-    </w:p>
-    <w:p>
-      <w:pPr>
-        <w:pStyle w:val="a3"/>
-        <w:spacing w:before="182" w:line="257" w:lineRule="auto"/>
-      </w:pPr>
-      <w:r>
-        <w:rPr>
-          <w:lang w:val="en-US"/>
-        </w:rPr>
-        <w:t>aba</w:t>
-      </w:r>
-      <w:r>
-        <w:t xml:space="preserve"> //</w:t>
-      </w:r>
-      <w:r>
-        <w:t>Складываем значения мла</w:t>
-      </w:r>
-      <w:r>
-        <w:t xml:space="preserve">дшего и </w:t>
-      </w:r>
-      <w:proofErr w:type="spellStart"/>
-      <w:r>
-        <w:t>страшего</w:t>
-      </w:r>
-      <w:proofErr w:type="spellEnd"/>
-      <w:r>
-        <w:t xml:space="preserve"> </w:t>
-      </w:r>
-      <w:proofErr w:type="spellStart"/>
-      <w:r>
-        <w:t>тэтрада</w:t>
-      </w:r>
-      <w:proofErr w:type="spellEnd"/>
-      <w:r>
-        <w:t xml:space="preserve"> регистра </w:t>
-      </w:r>
-      <w:r>
-        <w:rPr>
-          <w:lang w:val="en-US"/>
-        </w:rPr>
-        <w:t>X</w:t>
-      </w:r>
-    </w:p>
-    <w:p>
-      <w:pPr>
-        <w:pStyle w:val="a3"/>
-        <w:spacing w:before="182" w:line="257" w:lineRule="auto"/>
+      <w:r>
+        <w:t xml:space="preserve"> и старшего байта регистра </w:t>
+      </w:r>
+      <w:r>
+        <w:rPr>
+          <w:lang w:val="en-US"/>
+        </w:rPr>
+        <w:t>Y</w:t>
+      </w:r>
+    </w:p>
+    <w:p>
+      <w:pPr>
+        <w:pStyle w:val="a3"/>
+        <w:spacing w:before="182" w:line="257" w:lineRule="auto"/>
+        <w:rPr>
+          <w:lang w:val="en-US"/>
+        </w:rPr>
       </w:pPr>
       <w:r>
         <w:rPr>
@@ -966,270 +1113,33 @@
         </w:rPr>
         <w:t>tab</w:t>
       </w:r>
-      <w:r>
-        <w:t xml:space="preserve"> </w:t>
-      </w:r>
-      <w:r>
-        <w:t>//Перемещаем вычисленное значение в регистр В</w:t>
-      </w:r>
-    </w:p>
-    <w:p>
-      <w:pPr>
-        <w:pStyle w:val="a3"/>
-        <w:spacing w:before="182" w:line="257" w:lineRule="auto"/>
-      </w:pPr>
-      <w:r>
-        <w:rPr>
-          <w:lang w:val="en-US"/>
-        </w:rPr>
-        <w:t>pula</w:t>
-      </w:r>
-      <w:r>
-        <w:t xml:space="preserve"> //Возвращаем из </w:t>
-      </w:r>
-      <w:proofErr w:type="spellStart"/>
-      <w:r>
-        <w:t>стэка</w:t>
-      </w:r>
-      <w:proofErr w:type="spellEnd"/>
-      <w:r>
-        <w:t xml:space="preserve"> значение суммы регистров А и В</w:t>
-      </w:r>
-    </w:p>
-    <w:p>
-      <w:pPr>
-        <w:pStyle w:val="a3"/>
-        <w:spacing w:before="182" w:line="257" w:lineRule="auto"/>
-      </w:pPr>
-      <w:r>
-        <w:rPr>
-          <w:lang w:val="en-US"/>
-        </w:rPr>
-        <w:t>aba</w:t>
-      </w:r>
-      <w:r>
-        <w:t xml:space="preserve"> </w:t>
-      </w:r>
-      <w:r>
-        <w:t>//</w:t>
-      </w:r>
-      <w:r>
-        <w:t>Складываем две подсуммы</w:t>
-      </w:r>
-    </w:p>
-    <w:p>
-      <w:pPr>
-        <w:pStyle w:val="a3"/>
-        <w:spacing w:before="182" w:line="257" w:lineRule="auto"/>
-      </w:pPr>
-      <w:proofErr w:type="spellStart"/>
-      <w:r>
-        <w:rPr>
-          <w:lang w:val="en-US"/>
-        </w:rPr>
-        <w:t>psha</w:t>
-      </w:r>
-      <w:proofErr w:type="spellEnd"/>
-      <w:r>
-        <w:t xml:space="preserve"> //Сохраняем ее в </w:t>
-      </w:r>
-      <w:proofErr w:type="spellStart"/>
-      <w:r>
-        <w:t>стэк</w:t>
-      </w:r>
-      <w:proofErr w:type="spellEnd"/>
-    </w:p>
-    <w:p>
-      <w:pPr>
-        <w:pStyle w:val="a3"/>
-        <w:spacing w:before="182" w:line="257" w:lineRule="auto"/>
-      </w:pPr>
-      <w:proofErr w:type="spellStart"/>
-      <w:r>
-        <w:rPr>
-          <w:lang w:val="en-US"/>
-        </w:rPr>
-        <w:t>xgdy</w:t>
-      </w:r>
-      <w:proofErr w:type="spellEnd"/>
-      <w:r>
-        <w:t xml:space="preserve"> //Меняем регистр </w:t>
-      </w:r>
-      <w:r>
-        <w:rPr>
-          <w:lang w:val="en-US"/>
-        </w:rPr>
-        <w:t>D</w:t>
-      </w:r>
-      <w:r>
-        <w:t xml:space="preserve"> </w:t>
-      </w:r>
-      <w:r>
-        <w:t xml:space="preserve">и </w:t>
-      </w:r>
-      <w:r>
-        <w:rPr>
-          <w:lang w:val="en-US"/>
-        </w:rPr>
-        <w:t>Y</w:t>
-      </w:r>
-      <w:r>
-        <w:t xml:space="preserve"> </w:t>
-      </w:r>
-      <w:r>
-        <w:t>местами для сложения</w:t>
-      </w:r>
-    </w:p>
-    <w:p>
-      <w:pPr>
-        <w:pStyle w:val="a3"/>
-        <w:spacing w:before="182" w:line="257" w:lineRule="auto"/>
-        <w:rPr>
-          <w:lang w:val="en-US"/>
-        </w:rPr>
-      </w:pPr>
-      <w:r>
-        <w:rPr>
-          <w:lang w:val="en-US"/>
-        </w:rPr>
-        <w:t>aba</w:t>
-      </w:r>
-      <w:r>
-        <w:t xml:space="preserve"> //</w:t>
-      </w:r>
-      <w:r>
-        <w:t xml:space="preserve">Складываем младший и старший </w:t>
-      </w:r>
-      <w:proofErr w:type="spellStart"/>
-      <w:r>
-        <w:t>тэтрад</w:t>
-      </w:r>
-      <w:proofErr w:type="spellEnd"/>
-      <w:r>
-        <w:t xml:space="preserve"> регистра </w:t>
-      </w:r>
-      <w:r>
-        <w:rPr>
-          <w:lang w:val="en-US"/>
-        </w:rPr>
-        <w:t>Y</w:t>
-      </w:r>
-    </w:p>
-    <w:p>
-      <w:pPr>
-        <w:pStyle w:val="a3"/>
-        <w:spacing w:before="182" w:line="257" w:lineRule="auto"/>
-      </w:pPr>
-      <w:r>
-        <w:rPr>
-          <w:lang w:val="en-US"/>
-        </w:rPr>
-        <w:t>tab</w:t>
-      </w:r>
-      <w:r>
-        <w:t xml:space="preserve"> //</w:t>
-      </w:r>
-      <w:r>
-        <w:t>Перемещаем его в регистр В</w:t>
-      </w:r>
-    </w:p>
-    <w:p>
-      <w:pPr>
-        <w:pStyle w:val="a3"/>
-        <w:spacing w:before="182" w:line="257" w:lineRule="auto"/>
-      </w:pPr>
-      <w:r>
-        <w:rPr>
-          <w:lang w:val="en-US"/>
-        </w:rPr>
-        <w:t>pula</w:t>
-      </w:r>
-      <w:r>
-        <w:t xml:space="preserve"> //Возвращаем из </w:t>
-      </w:r>
-      <w:proofErr w:type="spellStart"/>
-      <w:r>
-        <w:t>стэка</w:t>
-      </w:r>
-      <w:proofErr w:type="spellEnd"/>
-      <w:r>
-        <w:t xml:space="preserve"> сумму </w:t>
-      </w:r>
-      <w:proofErr w:type="spellStart"/>
-      <w:r>
-        <w:t>регстров</w:t>
-      </w:r>
-      <w:proofErr w:type="spellEnd"/>
-      <w:r>
-        <w:t xml:space="preserve"> </w:t>
-      </w:r>
-      <w:r>
-        <w:rPr>
-          <w:lang w:val="en-US"/>
-        </w:rPr>
-        <w:t>D</w:t>
-      </w:r>
-      <w:r>
-        <w:t xml:space="preserve"> </w:t>
-      </w:r>
-      <w:r>
-        <w:t xml:space="preserve">и </w:t>
-      </w:r>
-      <w:r>
-        <w:rPr>
-          <w:lang w:val="en-US"/>
-        </w:rPr>
-        <w:t>X</w:t>
-      </w:r>
-      <w:r>
-        <w:t xml:space="preserve"> в регистр А</w:t>
-      </w:r>
-    </w:p>
-    <w:p>
-      <w:pPr>
-        <w:pStyle w:val="a3"/>
-        <w:spacing w:before="182" w:line="257" w:lineRule="auto"/>
-      </w:pPr>
-      <w:r>
-        <w:rPr>
-          <w:lang w:val="en-US"/>
-        </w:rPr>
-        <w:t>aba</w:t>
-      </w:r>
-      <w:r>
-        <w:t xml:space="preserve"> //Финальное сложение, результат находиться в регистре А</w:t>
-      </w:r>
-    </w:p>
-    <w:p>
-      <w:pPr>
-        <w:pStyle w:val="a3"/>
-        <w:spacing w:before="182" w:line="257" w:lineRule="auto"/>
-      </w:pPr>
-    </w:p>
-    <w:p>
-      <w:pPr>
-        <w:pStyle w:val="a3"/>
-        <w:spacing w:before="182" w:line="257" w:lineRule="auto"/>
-      </w:pPr>
-      <w:r>
-        <w:lastRenderedPageBreak/>
+    </w:p>
+    <w:p>
+      <w:pPr>
+        <w:pStyle w:val="a3"/>
+        <w:spacing w:before="182" w:line="257" w:lineRule="auto"/>
+        <w:rPr>
+          <w:lang w:val="en-US"/>
+        </w:rPr>
+      </w:pPr>
+      <w:r>
         <w:drawing>
-          <wp:anchor distT="0" distB="0" distL="114300" distR="114300" simplePos="0" relativeHeight="251660288" behindDoc="0" locked="0" layoutInCell="1" allowOverlap="1" wp14:anchorId="5E79C036" wp14:editId="019EEB47">
+          <wp:anchor distT="0" distB="0" distL="114300" distR="114300" simplePos="0" relativeHeight="251663360" behindDoc="0" locked="0" layoutInCell="1" allowOverlap="1" wp14:anchorId="42CF2582" wp14:editId="6686D355">
             <wp:simplePos x="0" y="0"/>
             <wp:positionH relativeFrom="column">
-              <wp:posOffset>3282315</wp:posOffset>
+              <wp:posOffset>4109085</wp:posOffset>
             </wp:positionH>
             <wp:positionV relativeFrom="paragraph">
-              <wp:posOffset>130810</wp:posOffset>
+              <wp:posOffset>-855980</wp:posOffset>
             </wp:positionV>
-            <wp:extent cx="1562100" cy="1875155"/>
+            <wp:extent cx="1965960" cy="2842260"/>
             <wp:effectExtent l="0" t="0" r="0" b="0"/>
             <wp:wrapThrough wrapText="bothSides">
               <wp:wrapPolygon edited="0">
                 <wp:start x="0" y="0"/>
-                <wp:lineTo x="0" y="21285"/>
-                <wp:lineTo x="21337" y="21285"/>
-                <wp:lineTo x="21337" y="0"/>
+                <wp:lineTo x="0" y="21426"/>
+                <wp:lineTo x="21349" y="21426"/>
+                <wp:lineTo x="21349" y="0"/>
                 <wp:lineTo x="0" y="0"/>
               </wp:wrapPolygon>
             </wp:wrapThrough>
@@ -1259,7 +1169,7 @@
                   <pic:spPr>
                     <a:xfrm>
                       <a:off x="0" y="0"/>
-                      <a:ext cx="1562100" cy="1875155"/>
+                      <a:ext cx="1965960" cy="2842260"/>
                     </a:xfrm>
                     <a:prstGeom prst="rect">
                       <a:avLst/>
@@ -1268,79 +1178,85 @@
                 </pic:pic>
               </a:graphicData>
             </a:graphic>
-            <wp14:sizeRelH relativeFrom="margin">
-              <wp14:pctWidth>0</wp14:pctWidth>
-            </wp14:sizeRelH>
-            <wp14:sizeRelV relativeFrom="margin">
-              <wp14:pctHeight>0</wp14:pctHeight>
-            </wp14:sizeRelV>
           </wp:anchor>
         </w:drawing>
       </w:r>
-    </w:p>
-    <w:p>
-      <w:pPr>
-        <w:pStyle w:val="a3"/>
-        <w:spacing w:before="182" w:line="257" w:lineRule="auto"/>
-      </w:pPr>
-    </w:p>
-    <w:p>
-      <w:pPr>
-        <w:pStyle w:val="a3"/>
-        <w:spacing w:before="182" w:line="257" w:lineRule="auto"/>
-      </w:pPr>
-      <w:r>
-        <w:t xml:space="preserve">Регистры до выполнения программы: </w:t>
-      </w:r>
-    </w:p>
-    <w:p>
-      <w:pPr>
-        <w:pStyle w:val="a3"/>
-        <w:spacing w:before="182" w:line="257" w:lineRule="auto"/>
-      </w:pPr>
-    </w:p>
-    <w:p>
-      <w:pPr>
-        <w:pStyle w:val="a3"/>
-        <w:spacing w:before="182" w:line="257" w:lineRule="auto"/>
-      </w:pPr>
-    </w:p>
-    <w:p>
-      <w:pPr>
-        <w:pStyle w:val="a3"/>
-        <w:spacing w:before="182" w:line="256" w:lineRule="auto"/>
-      </w:pPr>
-    </w:p>
-    <w:p>
-      <w:pPr>
-        <w:pStyle w:val="a3"/>
-        <w:spacing w:before="182" w:line="256" w:lineRule="auto"/>
-      </w:pPr>
+      <w:proofErr w:type="spellStart"/>
+      <w:r>
+        <w:rPr>
+          <w:lang w:val="en-US"/>
+        </w:rPr>
+        <w:t>abx</w:t>
+      </w:r>
+      <w:proofErr w:type="spellEnd"/>
+    </w:p>
+    <w:p>
+      <w:pPr>
+        <w:pStyle w:val="a3"/>
+        <w:spacing w:before="182" w:line="257" w:lineRule="auto"/>
+      </w:pPr>
+      <w:r>
+        <w:rPr>
+          <w:lang w:val="en-US"/>
+        </w:rPr>
+        <w:t xml:space="preserve">3. </w:t>
+      </w:r>
+      <w:r>
+        <w:t>Регистры до выполнения программы:</w:t>
+      </w:r>
       <w:r>
         <w:rPr>
           <w:noProof/>
         </w:rPr>
+        <w:t xml:space="preserve"> </w:t>
+      </w:r>
+    </w:p>
+    <w:p>
+      <w:pPr>
+        <w:pStyle w:val="a3"/>
+        <w:spacing w:before="182" w:line="257" w:lineRule="auto"/>
+      </w:pPr>
+    </w:p>
+    <w:p>
+      <w:pPr>
+        <w:pStyle w:val="a3"/>
+        <w:spacing w:before="182" w:line="257" w:lineRule="auto"/>
+      </w:pPr>
+    </w:p>
+    <w:p>
+      <w:pPr>
+        <w:pStyle w:val="a3"/>
+        <w:spacing w:before="182" w:line="257" w:lineRule="auto"/>
+      </w:pPr>
+    </w:p>
+    <w:p>
+      <w:pPr>
+        <w:pStyle w:val="a3"/>
+        <w:spacing w:before="182" w:line="257" w:lineRule="auto"/>
+      </w:pPr>
+      <w:r>
+        <w:lastRenderedPageBreak/>
         <w:drawing>
-          <wp:anchor distT="0" distB="0" distL="114300" distR="114300" simplePos="0" relativeHeight="251661312" behindDoc="0" locked="0" layoutInCell="1" allowOverlap="1" wp14:anchorId="38F1E685" wp14:editId="77EDF11B">
+          <wp:anchor distT="0" distB="0" distL="114300" distR="114300" simplePos="0" relativeHeight="251664384" behindDoc="1" locked="0" layoutInCell="1" allowOverlap="1" wp14:anchorId="06FF92B8" wp14:editId="621CA4EC">
             <wp:simplePos x="0" y="0"/>
             <wp:positionH relativeFrom="column">
-              <wp:posOffset>3291840</wp:posOffset>
+              <wp:posOffset>3362325</wp:posOffset>
             </wp:positionH>
             <wp:positionV relativeFrom="paragraph">
-              <wp:posOffset>172720</wp:posOffset>
+              <wp:posOffset>0</wp:posOffset>
             </wp:positionV>
-            <wp:extent cx="1495425" cy="1981200"/>
-            <wp:effectExtent l="0" t="0" r="9525" b="0"/>
-            <wp:wrapThrough wrapText="bothSides">
+            <wp:extent cx="2034540" cy="2834640"/>
+            <wp:effectExtent l="0" t="0" r="3810" b="3810"/>
+            <wp:wrapTight wrapText="bothSides">
               <wp:wrapPolygon edited="0">
                 <wp:start x="0" y="0"/>
-                <wp:lineTo x="0" y="21392"/>
-                <wp:lineTo x="21462" y="21392"/>
-                <wp:lineTo x="21462" y="0"/>
+                <wp:lineTo x="0" y="21484"/>
+                <wp:lineTo x="21438" y="21484"/>
+                <wp:lineTo x="21438" y="0"/>
                 <wp:lineTo x="0" y="0"/>
               </wp:wrapPolygon>
-            </wp:wrapThrough>
-            <wp:docPr id="2" name="Рисунок 2"/>
+            </wp:wrapTight>
+            <wp:docPr id="3" name="Рисунок 3"/>
             <wp:cNvGraphicFramePr>
               <a:graphicFrameLocks xmlns:a="http://schemas.openxmlformats.org/drawingml/2006/main" noChangeAspect="1"/>
             </wp:cNvGraphicFramePr>
@@ -1366,7 +1282,7 @@
                   <pic:spPr>
                     <a:xfrm>
                       <a:off x="0" y="0"/>
-                      <a:ext cx="1495425" cy="1981200"/>
+                      <a:ext cx="2034540" cy="2834640"/>
                     </a:xfrm>
                     <a:prstGeom prst="rect">
                       <a:avLst/>
@@ -1378,24 +1294,6 @@
           </wp:anchor>
         </w:drawing>
       </w:r>
-    </w:p>
-    <w:p>
-      <w:pPr>
-        <w:pStyle w:val="a3"/>
-        <w:spacing w:before="182" w:line="256" w:lineRule="auto"/>
-      </w:pPr>
-    </w:p>
-    <w:p>
-      <w:pPr>
-        <w:pStyle w:val="a3"/>
-        <w:spacing w:before="182" w:line="257" w:lineRule="auto"/>
-      </w:pPr>
-    </w:p>
-    <w:p>
-      <w:pPr>
-        <w:pStyle w:val="a3"/>
-        <w:spacing w:before="182" w:line="257" w:lineRule="auto"/>
-      </w:pPr>
       <w:r>
         <w:t>Регистры после выполнения программы:</w:t>
       </w:r>
@@ -1429,7 +1327,40 @@
         <w:pStyle w:val="a3"/>
         <w:spacing w:before="182" w:line="257" w:lineRule="auto"/>
       </w:pPr>
-      <w:r>
+    </w:p>
+    <w:p>
+      <w:pPr>
+        <w:pStyle w:val="a3"/>
+        <w:spacing w:before="182" w:line="257" w:lineRule="auto"/>
+      </w:pPr>
+    </w:p>
+    <w:p>
+      <w:pPr>
+        <w:pStyle w:val="a3"/>
+        <w:spacing w:before="182" w:line="257" w:lineRule="auto"/>
+      </w:pPr>
+    </w:p>
+    <w:p>
+      <w:pPr>
+        <w:pStyle w:val="a3"/>
+        <w:spacing w:before="182" w:line="257" w:lineRule="auto"/>
+      </w:pPr>
+    </w:p>
+    <w:p>
+      <w:pPr>
+        <w:pStyle w:val="a3"/>
+        <w:spacing w:before="182" w:line="257" w:lineRule="auto"/>
+      </w:pPr>
+    </w:p>
+    <w:p>
+      <w:pPr>
+        <w:pStyle w:val="a3"/>
+        <w:spacing w:before="182" w:line="257" w:lineRule="auto"/>
+      </w:pPr>
+      <w:r>
+        <w:rPr>
+          <w:noProof/>
+        </w:rPr>
         <w:drawing>
           <wp:anchor distT="0" distB="0" distL="114300" distR="114300" simplePos="0" relativeHeight="251662336" behindDoc="0" locked="0" layoutInCell="1" allowOverlap="1" wp14:anchorId="2A7934E9" wp14:editId="72ECF2A8">
             <wp:simplePos x="0" y="0"/>
@@ -1502,7 +1433,10 @@
         <w:spacing w:before="182" w:line="257" w:lineRule="auto"/>
       </w:pPr>
       <w:r>
-        <w:t>Находиться в регистре А.</w:t>
+        <w:t xml:space="preserve">Находиться в регистре </w:t>
+      </w:r>
+      <w:r>
+        <w:t>Х.</w:t>
       </w:r>
     </w:p>
     <w:sectPr>

</xml_diff>